<commit_message>
update summer school FS2022
</commit_message>
<xml_diff>
--- a/Syllabus-Summer-2022-Data-Science-Fintech.docx
+++ b/Syllabus-Summer-2022-Data-Science-Fintech.docx
@@ -1,6 +1,6 @@
 
 <file path=word/document.xml><?xml version="1.0" encoding="utf-8"?>
-<w:document xmlns:wpc="http://schemas.microsoft.com/office/word/2010/wordprocessingCanvas" xmlns:cx="http://schemas.microsoft.com/office/drawing/2014/chartex" xmlns:cx1="http://schemas.microsoft.com/office/drawing/2015/9/8/chartex" xmlns:cx2="http://schemas.microsoft.com/office/drawing/2015/10/21/chartex" xmlns:cx3="http://schemas.microsoft.com/office/drawing/2016/5/9/chartex" xmlns:cx4="http://schemas.microsoft.com/office/drawing/2016/5/10/chartex" xmlns:cx5="http://schemas.microsoft.com/office/drawing/2016/5/11/chartex" xmlns:cx6="http://schemas.microsoft.com/office/drawing/2016/5/12/chartex" xmlns:cx7="http://schemas.microsoft.com/office/drawing/2016/5/13/chartex" xmlns:cx8="http://schemas.microsoft.com/office/drawing/2016/5/14/chartex" xmlns:mc="http://schemas.openxmlformats.org/markup-compatibility/2006" xmlns:aink="http://schemas.microsoft.com/office/drawing/2016/ink" xmlns:am3d="http://schemas.microsoft.com/office/drawing/2017/model3d" xmlns:o="urn:schemas-microsoft-com:office:office" xmlns:r="http://schemas.openxmlformats.org/officeDocument/2006/relationships" xmlns:m="http://schemas.openxmlformats.org/officeDocument/2006/math" xmlns:v="urn:schemas-microsoft-com:vml" xmlns:wp14="http://schemas.microsoft.com/office/word/2010/wordprocessingDrawing" xmlns:wp="http://schemas.openxmlformats.org/drawingml/2006/wordprocessingDrawing" xmlns:w10="urn:schemas-microsoft-com:office:word" xmlns:w="http://schemas.openxmlformats.org/wordprocessingml/2006/main" xmlns:w14="http://schemas.microsoft.com/office/word/2010/wordml" xmlns:w15="http://schemas.microsoft.com/office/word/2012/wordml" xmlns:w16cex="http://schemas.microsoft.com/office/word/2018/wordml/cex" xmlns:w16cid="http://schemas.microsoft.com/office/word/2016/wordml/cid" xmlns:w16="http://schemas.microsoft.com/office/word/2018/wordml" xmlns:w16se="http://schemas.microsoft.com/office/word/2015/wordml/symex" xmlns:wpg="http://schemas.microsoft.com/office/word/2010/wordprocessingGroup" xmlns:wpi="http://schemas.microsoft.com/office/word/2010/wordprocessingInk" xmlns:wne="http://schemas.microsoft.com/office/word/2006/wordml" xmlns:wps="http://schemas.microsoft.com/office/word/2010/wordprocessingShape" mc:Ignorable="w14 w15 w16se w16cid w16 w16cex wp14">
+<w:document xmlns:wpc="http://schemas.microsoft.com/office/word/2010/wordprocessingCanvas" xmlns:cx="http://schemas.microsoft.com/office/drawing/2014/chartex" xmlns:cx1="http://schemas.microsoft.com/office/drawing/2015/9/8/chartex" xmlns:cx2="http://schemas.microsoft.com/office/drawing/2015/10/21/chartex" xmlns:cx3="http://schemas.microsoft.com/office/drawing/2016/5/9/chartex" xmlns:cx4="http://schemas.microsoft.com/office/drawing/2016/5/10/chartex" xmlns:cx5="http://schemas.microsoft.com/office/drawing/2016/5/11/chartex" xmlns:cx6="http://schemas.microsoft.com/office/drawing/2016/5/12/chartex" xmlns:cx7="http://schemas.microsoft.com/office/drawing/2016/5/13/chartex" xmlns:cx8="http://schemas.microsoft.com/office/drawing/2016/5/14/chartex" xmlns:mc="http://schemas.openxmlformats.org/markup-compatibility/2006" xmlns:aink="http://schemas.microsoft.com/office/drawing/2016/ink" xmlns:am3d="http://schemas.microsoft.com/office/drawing/2017/model3d" xmlns:o="urn:schemas-microsoft-com:office:office" xmlns:r="http://schemas.openxmlformats.org/officeDocument/2006/relationships" xmlns:m="http://schemas.openxmlformats.org/officeDocument/2006/math" xmlns:v="urn:schemas-microsoft-com:vml" xmlns:wp14="http://schemas.microsoft.com/office/word/2010/wordprocessingDrawing" xmlns:wp="http://schemas.openxmlformats.org/drawingml/2006/wordprocessingDrawing" xmlns:w10="urn:schemas-microsoft-com:office:word" xmlns:w="http://schemas.openxmlformats.org/wordprocessingml/2006/main" xmlns:w14="http://schemas.microsoft.com/office/word/2010/wordml" xmlns:w15="http://schemas.microsoft.com/office/word/2012/wordml" xmlns:w16cex="http://schemas.microsoft.com/office/word/2018/wordml/cex" xmlns:w16cid="http://schemas.microsoft.com/office/word/2016/wordml/cid" xmlns:w16="http://schemas.microsoft.com/office/word/2018/wordml" xmlns:w16sdtdh="http://schemas.microsoft.com/office/word/2020/wordml/sdtdatahash" xmlns:w16se="http://schemas.microsoft.com/office/word/2015/wordml/symex" xmlns:wpg="http://schemas.microsoft.com/office/word/2010/wordprocessingGroup" xmlns:wpi="http://schemas.microsoft.com/office/word/2010/wordprocessingInk" xmlns:wne="http://schemas.microsoft.com/office/word/2006/wordml" xmlns:wps="http://schemas.microsoft.com/office/word/2010/wordprocessingShape" mc:Ignorable="w14 w15 w16se w16cid w16 w16cex w16sdtdh wp14">
   <w:body>
     <w:p>
       <w:pPr>
@@ -933,47 +933,7 @@
           <w:szCs w:val="24"/>
           <w:lang w:val="en-US" w:eastAsia="en-US"/>
         </w:rPr>
-        <w:t xml:space="preserve">for </w:t>
-      </w:r>
-      <w:r>
-        <w:rPr>
-          <w:rFonts w:eastAsia="Times New Roman" w:cstheme="minorHAnsi"/>
-          <w:color w:val="000000"/>
-          <w:sz w:val="24"/>
-          <w:szCs w:val="24"/>
-          <w:lang w:val="en-US" w:eastAsia="en-US"/>
-        </w:rPr>
-        <w:t xml:space="preserve">the </w:t>
-      </w:r>
-      <w:r>
-        <w:rPr>
-          <w:rFonts w:eastAsia="Times New Roman" w:cstheme="minorHAnsi"/>
-          <w:color w:val="000000"/>
-          <w:sz w:val="24"/>
-          <w:szCs w:val="24"/>
-          <w:lang w:val="en-US" w:eastAsia="en-US"/>
-        </w:rPr>
-        <w:t xml:space="preserve">assessment </w:t>
-      </w:r>
-      <w:r>
-        <w:rPr>
-          <w:rFonts w:eastAsia="Times New Roman" w:cstheme="minorHAnsi"/>
-          <w:color w:val="000000"/>
-          <w:sz w:val="24"/>
-          <w:szCs w:val="24"/>
-          <w:lang w:val="en-US" w:eastAsia="en-US"/>
-        </w:rPr>
-        <w:t>of credit risks</w:t>
-      </w:r>
-      <w:r>
-        <w:rPr>
-          <w:rFonts w:eastAsia="Times New Roman" w:cstheme="minorHAnsi"/>
-          <w:color w:val="000000"/>
-          <w:sz w:val="24"/>
-          <w:szCs w:val="24"/>
-          <w:lang w:val="en-US" w:eastAsia="en-US"/>
-        </w:rPr>
-        <w:t xml:space="preserve"> and the optimization of f</w:t>
+        <w:t>for the assessment of credit risks and the optimization of f</w:t>
       </w:r>
       <w:r>
         <w:rPr>
@@ -1481,14 +1441,7 @@
           <w:rFonts w:cstheme="minorHAnsi"/>
           <w:lang w:val="en-US"/>
         </w:rPr>
-        <w:t>Read and write data to and from R and Python and p</w:t>
-      </w:r>
-      <w:r>
-        <w:rPr>
-          <w:rFonts w:cstheme="minorHAnsi"/>
-          <w:lang w:val="en-US"/>
-        </w:rPr>
-        <w:t>repare data for modeling</w:t>
+        <w:t>Read and write data to and from R and Python and prepare data for modeling</w:t>
       </w:r>
     </w:p>
     <w:p>
@@ -1613,14 +1566,7 @@
           <w:rFonts w:cstheme="minorHAnsi"/>
           <w:lang w:val="en-US"/>
         </w:rPr>
-        <w:t>automatic trading</w:t>
-      </w:r>
-      <w:r>
-        <w:rPr>
-          <w:rFonts w:cstheme="minorHAnsi"/>
-          <w:lang w:val="en-US"/>
-        </w:rPr>
-        <w:t xml:space="preserve">) </w:t>
+        <w:t xml:space="preserve">automatic trading) </w:t>
       </w:r>
     </w:p>
     <w:p>
@@ -1643,7 +1589,14 @@
           <w:rFonts w:cstheme="minorHAnsi"/>
           <w:lang w:val="en-US"/>
         </w:rPr>
-        <w:t>Deploy the models and functions</w:t>
+        <w:t>Run</w:t>
+      </w:r>
+      <w:r>
+        <w:rPr>
+          <w:rFonts w:cstheme="minorHAnsi"/>
+          <w:lang w:val="en-US"/>
+        </w:rPr>
+        <w:t xml:space="preserve"> the models and functions</w:t>
       </w:r>
     </w:p>
     <w:p>
@@ -2404,7 +2357,7 @@
 </file>
 
 <file path=word/endnotes.xml><?xml version="1.0" encoding="utf-8"?>
-<w:endnotes xmlns:wpc="http://schemas.microsoft.com/office/word/2010/wordprocessingCanvas" xmlns:cx="http://schemas.microsoft.com/office/drawing/2014/chartex" xmlns:cx1="http://schemas.microsoft.com/office/drawing/2015/9/8/chartex" xmlns:cx2="http://schemas.microsoft.com/office/drawing/2015/10/21/chartex" xmlns:cx3="http://schemas.microsoft.com/office/drawing/2016/5/9/chartex" xmlns:cx4="http://schemas.microsoft.com/office/drawing/2016/5/10/chartex" xmlns:cx5="http://schemas.microsoft.com/office/drawing/2016/5/11/chartex" xmlns:cx6="http://schemas.microsoft.com/office/drawing/2016/5/12/chartex" xmlns:cx7="http://schemas.microsoft.com/office/drawing/2016/5/13/chartex" xmlns:cx8="http://schemas.microsoft.com/office/drawing/2016/5/14/chartex" xmlns:mc="http://schemas.openxmlformats.org/markup-compatibility/2006" xmlns:aink="http://schemas.microsoft.com/office/drawing/2016/ink" xmlns:am3d="http://schemas.microsoft.com/office/drawing/2017/model3d" xmlns:o="urn:schemas-microsoft-com:office:office" xmlns:r="http://schemas.openxmlformats.org/officeDocument/2006/relationships" xmlns:m="http://schemas.openxmlformats.org/officeDocument/2006/math" xmlns:v="urn:schemas-microsoft-com:vml" xmlns:wp14="http://schemas.microsoft.com/office/word/2010/wordprocessingDrawing" xmlns:wp="http://schemas.openxmlformats.org/drawingml/2006/wordprocessingDrawing" xmlns:w10="urn:schemas-microsoft-com:office:word" xmlns:w="http://schemas.openxmlformats.org/wordprocessingml/2006/main" xmlns:w14="http://schemas.microsoft.com/office/word/2010/wordml" xmlns:w15="http://schemas.microsoft.com/office/word/2012/wordml" xmlns:w16cex="http://schemas.microsoft.com/office/word/2018/wordml/cex" xmlns:w16cid="http://schemas.microsoft.com/office/word/2016/wordml/cid" xmlns:w16="http://schemas.microsoft.com/office/word/2018/wordml" xmlns:w16se="http://schemas.microsoft.com/office/word/2015/wordml/symex" xmlns:wpg="http://schemas.microsoft.com/office/word/2010/wordprocessingGroup" xmlns:wpi="http://schemas.microsoft.com/office/word/2010/wordprocessingInk" xmlns:wne="http://schemas.microsoft.com/office/word/2006/wordml" xmlns:wps="http://schemas.microsoft.com/office/word/2010/wordprocessingShape" mc:Ignorable="w14 w15 w16se w16cid w16 w16cex wp14">
+<w:endnotes xmlns:wpc="http://schemas.microsoft.com/office/word/2010/wordprocessingCanvas" xmlns:cx="http://schemas.microsoft.com/office/drawing/2014/chartex" xmlns:cx1="http://schemas.microsoft.com/office/drawing/2015/9/8/chartex" xmlns:cx2="http://schemas.microsoft.com/office/drawing/2015/10/21/chartex" xmlns:cx3="http://schemas.microsoft.com/office/drawing/2016/5/9/chartex" xmlns:cx4="http://schemas.microsoft.com/office/drawing/2016/5/10/chartex" xmlns:cx5="http://schemas.microsoft.com/office/drawing/2016/5/11/chartex" xmlns:cx6="http://schemas.microsoft.com/office/drawing/2016/5/12/chartex" xmlns:cx7="http://schemas.microsoft.com/office/drawing/2016/5/13/chartex" xmlns:cx8="http://schemas.microsoft.com/office/drawing/2016/5/14/chartex" xmlns:mc="http://schemas.openxmlformats.org/markup-compatibility/2006" xmlns:aink="http://schemas.microsoft.com/office/drawing/2016/ink" xmlns:am3d="http://schemas.microsoft.com/office/drawing/2017/model3d" xmlns:o="urn:schemas-microsoft-com:office:office" xmlns:r="http://schemas.openxmlformats.org/officeDocument/2006/relationships" xmlns:m="http://schemas.openxmlformats.org/officeDocument/2006/math" xmlns:v="urn:schemas-microsoft-com:vml" xmlns:wp14="http://schemas.microsoft.com/office/word/2010/wordprocessingDrawing" xmlns:wp="http://schemas.openxmlformats.org/drawingml/2006/wordprocessingDrawing" xmlns:w10="urn:schemas-microsoft-com:office:word" xmlns:w="http://schemas.openxmlformats.org/wordprocessingml/2006/main" xmlns:w14="http://schemas.microsoft.com/office/word/2010/wordml" xmlns:w15="http://schemas.microsoft.com/office/word/2012/wordml" xmlns:w16cex="http://schemas.microsoft.com/office/word/2018/wordml/cex" xmlns:w16cid="http://schemas.microsoft.com/office/word/2016/wordml/cid" xmlns:w16="http://schemas.microsoft.com/office/word/2018/wordml" xmlns:w16sdtdh="http://schemas.microsoft.com/office/word/2020/wordml/sdtdatahash" xmlns:w16se="http://schemas.microsoft.com/office/word/2015/wordml/symex" xmlns:wpg="http://schemas.microsoft.com/office/word/2010/wordprocessingGroup" xmlns:wpi="http://schemas.microsoft.com/office/word/2010/wordprocessingInk" xmlns:wne="http://schemas.microsoft.com/office/word/2006/wordml" xmlns:wps="http://schemas.microsoft.com/office/word/2010/wordprocessingShape" mc:Ignorable="w14 w15 w16se w16cid w16 w16cex w16sdtdh wp14">
   <w:endnote w:type="separator" w:id="-1">
     <w:p>
       <w:pPr>
@@ -2429,7 +2382,7 @@
 </file>
 
 <file path=word/footer1.xml><?xml version="1.0" encoding="utf-8"?>
-<w:ftr xmlns:wpc="http://schemas.microsoft.com/office/word/2010/wordprocessingCanvas" xmlns:cx="http://schemas.microsoft.com/office/drawing/2014/chartex" xmlns:cx1="http://schemas.microsoft.com/office/drawing/2015/9/8/chartex" xmlns:cx2="http://schemas.microsoft.com/office/drawing/2015/10/21/chartex" xmlns:cx3="http://schemas.microsoft.com/office/drawing/2016/5/9/chartex" xmlns:cx4="http://schemas.microsoft.com/office/drawing/2016/5/10/chartex" xmlns:cx5="http://schemas.microsoft.com/office/drawing/2016/5/11/chartex" xmlns:cx6="http://schemas.microsoft.com/office/drawing/2016/5/12/chartex" xmlns:cx7="http://schemas.microsoft.com/office/drawing/2016/5/13/chartex" xmlns:cx8="http://schemas.microsoft.com/office/drawing/2016/5/14/chartex" xmlns:mc="http://schemas.openxmlformats.org/markup-compatibility/2006" xmlns:aink="http://schemas.microsoft.com/office/drawing/2016/ink" xmlns:am3d="http://schemas.microsoft.com/office/drawing/2017/model3d" xmlns:o="urn:schemas-microsoft-com:office:office" xmlns:r="http://schemas.openxmlformats.org/officeDocument/2006/relationships" xmlns:m="http://schemas.openxmlformats.org/officeDocument/2006/math" xmlns:v="urn:schemas-microsoft-com:vml" xmlns:wp14="http://schemas.microsoft.com/office/word/2010/wordprocessingDrawing" xmlns:wp="http://schemas.openxmlformats.org/drawingml/2006/wordprocessingDrawing" xmlns:w10="urn:schemas-microsoft-com:office:word" xmlns:w="http://schemas.openxmlformats.org/wordprocessingml/2006/main" xmlns:w14="http://schemas.microsoft.com/office/word/2010/wordml" xmlns:w15="http://schemas.microsoft.com/office/word/2012/wordml" xmlns:w16cex="http://schemas.microsoft.com/office/word/2018/wordml/cex" xmlns:w16cid="http://schemas.microsoft.com/office/word/2016/wordml/cid" xmlns:w16="http://schemas.microsoft.com/office/word/2018/wordml" xmlns:w16se="http://schemas.microsoft.com/office/word/2015/wordml/symex" xmlns:wpg="http://schemas.microsoft.com/office/word/2010/wordprocessingGroup" xmlns:wpi="http://schemas.microsoft.com/office/word/2010/wordprocessingInk" xmlns:wne="http://schemas.microsoft.com/office/word/2006/wordml" xmlns:wps="http://schemas.microsoft.com/office/word/2010/wordprocessingShape" mc:Ignorable="w14 w15 w16se w16cid w16 w16cex wp14">
+<w:ftr xmlns:wpc="http://schemas.microsoft.com/office/word/2010/wordprocessingCanvas" xmlns:cx="http://schemas.microsoft.com/office/drawing/2014/chartex" xmlns:cx1="http://schemas.microsoft.com/office/drawing/2015/9/8/chartex" xmlns:cx2="http://schemas.microsoft.com/office/drawing/2015/10/21/chartex" xmlns:cx3="http://schemas.microsoft.com/office/drawing/2016/5/9/chartex" xmlns:cx4="http://schemas.microsoft.com/office/drawing/2016/5/10/chartex" xmlns:cx5="http://schemas.microsoft.com/office/drawing/2016/5/11/chartex" xmlns:cx6="http://schemas.microsoft.com/office/drawing/2016/5/12/chartex" xmlns:cx7="http://schemas.microsoft.com/office/drawing/2016/5/13/chartex" xmlns:cx8="http://schemas.microsoft.com/office/drawing/2016/5/14/chartex" xmlns:mc="http://schemas.openxmlformats.org/markup-compatibility/2006" xmlns:aink="http://schemas.microsoft.com/office/drawing/2016/ink" xmlns:am3d="http://schemas.microsoft.com/office/drawing/2017/model3d" xmlns:o="urn:schemas-microsoft-com:office:office" xmlns:r="http://schemas.openxmlformats.org/officeDocument/2006/relationships" xmlns:m="http://schemas.openxmlformats.org/officeDocument/2006/math" xmlns:v="urn:schemas-microsoft-com:vml" xmlns:wp14="http://schemas.microsoft.com/office/word/2010/wordprocessingDrawing" xmlns:wp="http://schemas.openxmlformats.org/drawingml/2006/wordprocessingDrawing" xmlns:w10="urn:schemas-microsoft-com:office:word" xmlns:w="http://schemas.openxmlformats.org/wordprocessingml/2006/main" xmlns:w14="http://schemas.microsoft.com/office/word/2010/wordml" xmlns:w15="http://schemas.microsoft.com/office/word/2012/wordml" xmlns:w16cex="http://schemas.microsoft.com/office/word/2018/wordml/cex" xmlns:w16cid="http://schemas.microsoft.com/office/word/2016/wordml/cid" xmlns:w16="http://schemas.microsoft.com/office/word/2018/wordml" xmlns:w16sdtdh="http://schemas.microsoft.com/office/word/2020/wordml/sdtdatahash" xmlns:w16se="http://schemas.microsoft.com/office/word/2015/wordml/symex" xmlns:wpg="http://schemas.microsoft.com/office/word/2010/wordprocessingGroup" xmlns:wpi="http://schemas.microsoft.com/office/word/2010/wordprocessingInk" xmlns:wne="http://schemas.microsoft.com/office/word/2006/wordml" xmlns:wps="http://schemas.microsoft.com/office/word/2010/wordprocessingShape" mc:Ignorable="w14 w15 w16se w16cid w16 w16cex w16sdtdh wp14">
   <w:sdt>
     <w:sdtPr>
       <w:rPr>
@@ -2486,7 +2439,7 @@
 </file>
 
 <file path=word/footer2.xml><?xml version="1.0" encoding="utf-8"?>
-<w:ftr xmlns:wpc="http://schemas.microsoft.com/office/word/2010/wordprocessingCanvas" xmlns:cx="http://schemas.microsoft.com/office/drawing/2014/chartex" xmlns:cx1="http://schemas.microsoft.com/office/drawing/2015/9/8/chartex" xmlns:cx2="http://schemas.microsoft.com/office/drawing/2015/10/21/chartex" xmlns:cx3="http://schemas.microsoft.com/office/drawing/2016/5/9/chartex" xmlns:cx4="http://schemas.microsoft.com/office/drawing/2016/5/10/chartex" xmlns:cx5="http://schemas.microsoft.com/office/drawing/2016/5/11/chartex" xmlns:cx6="http://schemas.microsoft.com/office/drawing/2016/5/12/chartex" xmlns:cx7="http://schemas.microsoft.com/office/drawing/2016/5/13/chartex" xmlns:cx8="http://schemas.microsoft.com/office/drawing/2016/5/14/chartex" xmlns:mc="http://schemas.openxmlformats.org/markup-compatibility/2006" xmlns:aink="http://schemas.microsoft.com/office/drawing/2016/ink" xmlns:am3d="http://schemas.microsoft.com/office/drawing/2017/model3d" xmlns:o="urn:schemas-microsoft-com:office:office" xmlns:r="http://schemas.openxmlformats.org/officeDocument/2006/relationships" xmlns:m="http://schemas.openxmlformats.org/officeDocument/2006/math" xmlns:v="urn:schemas-microsoft-com:vml" xmlns:wp14="http://schemas.microsoft.com/office/word/2010/wordprocessingDrawing" xmlns:wp="http://schemas.openxmlformats.org/drawingml/2006/wordprocessingDrawing" xmlns:w10="urn:schemas-microsoft-com:office:word" xmlns:w="http://schemas.openxmlformats.org/wordprocessingml/2006/main" xmlns:w14="http://schemas.microsoft.com/office/word/2010/wordml" xmlns:w15="http://schemas.microsoft.com/office/word/2012/wordml" xmlns:w16cex="http://schemas.microsoft.com/office/word/2018/wordml/cex" xmlns:w16cid="http://schemas.microsoft.com/office/word/2016/wordml/cid" xmlns:w16="http://schemas.microsoft.com/office/word/2018/wordml" xmlns:w16se="http://schemas.microsoft.com/office/word/2015/wordml/symex" xmlns:wpg="http://schemas.microsoft.com/office/word/2010/wordprocessingGroup" xmlns:wpi="http://schemas.microsoft.com/office/word/2010/wordprocessingInk" xmlns:wne="http://schemas.microsoft.com/office/word/2006/wordml" xmlns:wps="http://schemas.microsoft.com/office/word/2010/wordprocessingShape" mc:Ignorable="w14 w15 w16se w16cid w16 w16cex wp14">
+<w:ftr xmlns:wpc="http://schemas.microsoft.com/office/word/2010/wordprocessingCanvas" xmlns:cx="http://schemas.microsoft.com/office/drawing/2014/chartex" xmlns:cx1="http://schemas.microsoft.com/office/drawing/2015/9/8/chartex" xmlns:cx2="http://schemas.microsoft.com/office/drawing/2015/10/21/chartex" xmlns:cx3="http://schemas.microsoft.com/office/drawing/2016/5/9/chartex" xmlns:cx4="http://schemas.microsoft.com/office/drawing/2016/5/10/chartex" xmlns:cx5="http://schemas.microsoft.com/office/drawing/2016/5/11/chartex" xmlns:cx6="http://schemas.microsoft.com/office/drawing/2016/5/12/chartex" xmlns:cx7="http://schemas.microsoft.com/office/drawing/2016/5/13/chartex" xmlns:cx8="http://schemas.microsoft.com/office/drawing/2016/5/14/chartex" xmlns:mc="http://schemas.openxmlformats.org/markup-compatibility/2006" xmlns:aink="http://schemas.microsoft.com/office/drawing/2016/ink" xmlns:am3d="http://schemas.microsoft.com/office/drawing/2017/model3d" xmlns:o="urn:schemas-microsoft-com:office:office" xmlns:r="http://schemas.openxmlformats.org/officeDocument/2006/relationships" xmlns:m="http://schemas.openxmlformats.org/officeDocument/2006/math" xmlns:v="urn:schemas-microsoft-com:vml" xmlns:wp14="http://schemas.microsoft.com/office/word/2010/wordprocessingDrawing" xmlns:wp="http://schemas.openxmlformats.org/drawingml/2006/wordprocessingDrawing" xmlns:w10="urn:schemas-microsoft-com:office:word" xmlns:w="http://schemas.openxmlformats.org/wordprocessingml/2006/main" xmlns:w14="http://schemas.microsoft.com/office/word/2010/wordml" xmlns:w15="http://schemas.microsoft.com/office/word/2012/wordml" xmlns:w16cex="http://schemas.microsoft.com/office/word/2018/wordml/cex" xmlns:w16cid="http://schemas.microsoft.com/office/word/2016/wordml/cid" xmlns:w16="http://schemas.microsoft.com/office/word/2018/wordml" xmlns:w16sdtdh="http://schemas.microsoft.com/office/word/2020/wordml/sdtdatahash" xmlns:w16se="http://schemas.microsoft.com/office/word/2015/wordml/symex" xmlns:wpg="http://schemas.microsoft.com/office/word/2010/wordprocessingGroup" xmlns:wpi="http://schemas.microsoft.com/office/word/2010/wordprocessingInk" xmlns:wne="http://schemas.microsoft.com/office/word/2006/wordml" xmlns:wps="http://schemas.microsoft.com/office/word/2010/wordprocessingShape" mc:Ignorable="w14 w15 w16se w16cid w16 w16cex w16sdtdh wp14">
   <w:p>
     <w:pPr>
       <w:pStyle w:val="Fuzeile"/>
@@ -2535,7 +2488,7 @@
 </file>
 
 <file path=word/footer3.xml><?xml version="1.0" encoding="utf-8"?>
-<w:ftr xmlns:wpc="http://schemas.microsoft.com/office/word/2010/wordprocessingCanvas" xmlns:cx="http://schemas.microsoft.com/office/drawing/2014/chartex" xmlns:cx1="http://schemas.microsoft.com/office/drawing/2015/9/8/chartex" xmlns:cx2="http://schemas.microsoft.com/office/drawing/2015/10/21/chartex" xmlns:cx3="http://schemas.microsoft.com/office/drawing/2016/5/9/chartex" xmlns:cx4="http://schemas.microsoft.com/office/drawing/2016/5/10/chartex" xmlns:cx5="http://schemas.microsoft.com/office/drawing/2016/5/11/chartex" xmlns:cx6="http://schemas.microsoft.com/office/drawing/2016/5/12/chartex" xmlns:cx7="http://schemas.microsoft.com/office/drawing/2016/5/13/chartex" xmlns:cx8="http://schemas.microsoft.com/office/drawing/2016/5/14/chartex" xmlns:mc="http://schemas.openxmlformats.org/markup-compatibility/2006" xmlns:aink="http://schemas.microsoft.com/office/drawing/2016/ink" xmlns:am3d="http://schemas.microsoft.com/office/drawing/2017/model3d" xmlns:o="urn:schemas-microsoft-com:office:office" xmlns:r="http://schemas.openxmlformats.org/officeDocument/2006/relationships" xmlns:m="http://schemas.openxmlformats.org/officeDocument/2006/math" xmlns:v="urn:schemas-microsoft-com:vml" xmlns:wp14="http://schemas.microsoft.com/office/word/2010/wordprocessingDrawing" xmlns:wp="http://schemas.openxmlformats.org/drawingml/2006/wordprocessingDrawing" xmlns:w10="urn:schemas-microsoft-com:office:word" xmlns:w="http://schemas.openxmlformats.org/wordprocessingml/2006/main" xmlns:w14="http://schemas.microsoft.com/office/word/2010/wordml" xmlns:w15="http://schemas.microsoft.com/office/word/2012/wordml" xmlns:w16cex="http://schemas.microsoft.com/office/word/2018/wordml/cex" xmlns:w16cid="http://schemas.microsoft.com/office/word/2016/wordml/cid" xmlns:w16="http://schemas.microsoft.com/office/word/2018/wordml" xmlns:w16se="http://schemas.microsoft.com/office/word/2015/wordml/symex" xmlns:wpg="http://schemas.microsoft.com/office/word/2010/wordprocessingGroup" xmlns:wpi="http://schemas.microsoft.com/office/word/2010/wordprocessingInk" xmlns:wne="http://schemas.microsoft.com/office/word/2006/wordml" xmlns:wps="http://schemas.microsoft.com/office/word/2010/wordprocessingShape" mc:Ignorable="w14 w15 w16se w16cid w16 w16cex wp14">
+<w:ftr xmlns:wpc="http://schemas.microsoft.com/office/word/2010/wordprocessingCanvas" xmlns:cx="http://schemas.microsoft.com/office/drawing/2014/chartex" xmlns:cx1="http://schemas.microsoft.com/office/drawing/2015/9/8/chartex" xmlns:cx2="http://schemas.microsoft.com/office/drawing/2015/10/21/chartex" xmlns:cx3="http://schemas.microsoft.com/office/drawing/2016/5/9/chartex" xmlns:cx4="http://schemas.microsoft.com/office/drawing/2016/5/10/chartex" xmlns:cx5="http://schemas.microsoft.com/office/drawing/2016/5/11/chartex" xmlns:cx6="http://schemas.microsoft.com/office/drawing/2016/5/12/chartex" xmlns:cx7="http://schemas.microsoft.com/office/drawing/2016/5/13/chartex" xmlns:cx8="http://schemas.microsoft.com/office/drawing/2016/5/14/chartex" xmlns:mc="http://schemas.openxmlformats.org/markup-compatibility/2006" xmlns:aink="http://schemas.microsoft.com/office/drawing/2016/ink" xmlns:am3d="http://schemas.microsoft.com/office/drawing/2017/model3d" xmlns:o="urn:schemas-microsoft-com:office:office" xmlns:r="http://schemas.openxmlformats.org/officeDocument/2006/relationships" xmlns:m="http://schemas.openxmlformats.org/officeDocument/2006/math" xmlns:v="urn:schemas-microsoft-com:vml" xmlns:wp14="http://schemas.microsoft.com/office/word/2010/wordprocessingDrawing" xmlns:wp="http://schemas.openxmlformats.org/drawingml/2006/wordprocessingDrawing" xmlns:w10="urn:schemas-microsoft-com:office:word" xmlns:w="http://schemas.openxmlformats.org/wordprocessingml/2006/main" xmlns:w14="http://schemas.microsoft.com/office/word/2010/wordml" xmlns:w15="http://schemas.microsoft.com/office/word/2012/wordml" xmlns:w16cex="http://schemas.microsoft.com/office/word/2018/wordml/cex" xmlns:w16cid="http://schemas.microsoft.com/office/word/2016/wordml/cid" xmlns:w16="http://schemas.microsoft.com/office/word/2018/wordml" xmlns:w16sdtdh="http://schemas.microsoft.com/office/word/2020/wordml/sdtdatahash" xmlns:w16se="http://schemas.microsoft.com/office/word/2015/wordml/symex" xmlns:wpg="http://schemas.microsoft.com/office/word/2010/wordprocessingGroup" xmlns:wpi="http://schemas.microsoft.com/office/word/2010/wordprocessingInk" xmlns:wne="http://schemas.microsoft.com/office/word/2006/wordml" xmlns:wps="http://schemas.microsoft.com/office/word/2010/wordprocessingShape" mc:Ignorable="w14 w15 w16se w16cid w16 w16cex w16sdtdh wp14">
   <w:p>
     <w:pPr>
       <w:pStyle w:val="Fuzeile"/>
@@ -2545,7 +2498,7 @@
 </file>
 
 <file path=word/footnotes.xml><?xml version="1.0" encoding="utf-8"?>
-<w:footnotes xmlns:wpc="http://schemas.microsoft.com/office/word/2010/wordprocessingCanvas" xmlns:cx="http://schemas.microsoft.com/office/drawing/2014/chartex" xmlns:cx1="http://schemas.microsoft.com/office/drawing/2015/9/8/chartex" xmlns:cx2="http://schemas.microsoft.com/office/drawing/2015/10/21/chartex" xmlns:cx3="http://schemas.microsoft.com/office/drawing/2016/5/9/chartex" xmlns:cx4="http://schemas.microsoft.com/office/drawing/2016/5/10/chartex" xmlns:cx5="http://schemas.microsoft.com/office/drawing/2016/5/11/chartex" xmlns:cx6="http://schemas.microsoft.com/office/drawing/2016/5/12/chartex" xmlns:cx7="http://schemas.microsoft.com/office/drawing/2016/5/13/chartex" xmlns:cx8="http://schemas.microsoft.com/office/drawing/2016/5/14/chartex" xmlns:mc="http://schemas.openxmlformats.org/markup-compatibility/2006" xmlns:aink="http://schemas.microsoft.com/office/drawing/2016/ink" xmlns:am3d="http://schemas.microsoft.com/office/drawing/2017/model3d" xmlns:o="urn:schemas-microsoft-com:office:office" xmlns:r="http://schemas.openxmlformats.org/officeDocument/2006/relationships" xmlns:m="http://schemas.openxmlformats.org/officeDocument/2006/math" xmlns:v="urn:schemas-microsoft-com:vml" xmlns:wp14="http://schemas.microsoft.com/office/word/2010/wordprocessingDrawing" xmlns:wp="http://schemas.openxmlformats.org/drawingml/2006/wordprocessingDrawing" xmlns:w10="urn:schemas-microsoft-com:office:word" xmlns:w="http://schemas.openxmlformats.org/wordprocessingml/2006/main" xmlns:w14="http://schemas.microsoft.com/office/word/2010/wordml" xmlns:w15="http://schemas.microsoft.com/office/word/2012/wordml" xmlns:w16cex="http://schemas.microsoft.com/office/word/2018/wordml/cex" xmlns:w16cid="http://schemas.microsoft.com/office/word/2016/wordml/cid" xmlns:w16="http://schemas.microsoft.com/office/word/2018/wordml" xmlns:w16se="http://schemas.microsoft.com/office/word/2015/wordml/symex" xmlns:wpg="http://schemas.microsoft.com/office/word/2010/wordprocessingGroup" xmlns:wpi="http://schemas.microsoft.com/office/word/2010/wordprocessingInk" xmlns:wne="http://schemas.microsoft.com/office/word/2006/wordml" xmlns:wps="http://schemas.microsoft.com/office/word/2010/wordprocessingShape" mc:Ignorable="w14 w15 w16se w16cid w16 w16cex wp14">
+<w:footnotes xmlns:wpc="http://schemas.microsoft.com/office/word/2010/wordprocessingCanvas" xmlns:cx="http://schemas.microsoft.com/office/drawing/2014/chartex" xmlns:cx1="http://schemas.microsoft.com/office/drawing/2015/9/8/chartex" xmlns:cx2="http://schemas.microsoft.com/office/drawing/2015/10/21/chartex" xmlns:cx3="http://schemas.microsoft.com/office/drawing/2016/5/9/chartex" xmlns:cx4="http://schemas.microsoft.com/office/drawing/2016/5/10/chartex" xmlns:cx5="http://schemas.microsoft.com/office/drawing/2016/5/11/chartex" xmlns:cx6="http://schemas.microsoft.com/office/drawing/2016/5/12/chartex" xmlns:cx7="http://schemas.microsoft.com/office/drawing/2016/5/13/chartex" xmlns:cx8="http://schemas.microsoft.com/office/drawing/2016/5/14/chartex" xmlns:mc="http://schemas.openxmlformats.org/markup-compatibility/2006" xmlns:aink="http://schemas.microsoft.com/office/drawing/2016/ink" xmlns:am3d="http://schemas.microsoft.com/office/drawing/2017/model3d" xmlns:o="urn:schemas-microsoft-com:office:office" xmlns:r="http://schemas.openxmlformats.org/officeDocument/2006/relationships" xmlns:m="http://schemas.openxmlformats.org/officeDocument/2006/math" xmlns:v="urn:schemas-microsoft-com:vml" xmlns:wp14="http://schemas.microsoft.com/office/word/2010/wordprocessingDrawing" xmlns:wp="http://schemas.openxmlformats.org/drawingml/2006/wordprocessingDrawing" xmlns:w10="urn:schemas-microsoft-com:office:word" xmlns:w="http://schemas.openxmlformats.org/wordprocessingml/2006/main" xmlns:w14="http://schemas.microsoft.com/office/word/2010/wordml" xmlns:w15="http://schemas.microsoft.com/office/word/2012/wordml" xmlns:w16cex="http://schemas.microsoft.com/office/word/2018/wordml/cex" xmlns:w16cid="http://schemas.microsoft.com/office/word/2016/wordml/cid" xmlns:w16="http://schemas.microsoft.com/office/word/2018/wordml" xmlns:w16sdtdh="http://schemas.microsoft.com/office/word/2020/wordml/sdtdatahash" xmlns:w16se="http://schemas.microsoft.com/office/word/2015/wordml/symex" xmlns:wpg="http://schemas.microsoft.com/office/word/2010/wordprocessingGroup" xmlns:wpi="http://schemas.microsoft.com/office/word/2010/wordprocessingInk" xmlns:wne="http://schemas.microsoft.com/office/word/2006/wordml" xmlns:wps="http://schemas.microsoft.com/office/word/2010/wordprocessingShape" mc:Ignorable="w14 w15 w16se w16cid w16 w16cex w16sdtdh wp14">
   <w:footnote w:type="separator" w:id="-1">
     <w:p>
       <w:pPr>
@@ -2570,7 +2523,7 @@
 </file>
 
 <file path=word/header1.xml><?xml version="1.0" encoding="utf-8"?>
-<w:hdr xmlns:wpc="http://schemas.microsoft.com/office/word/2010/wordprocessingCanvas" xmlns:cx="http://schemas.microsoft.com/office/drawing/2014/chartex" xmlns:cx1="http://schemas.microsoft.com/office/drawing/2015/9/8/chartex" xmlns:cx2="http://schemas.microsoft.com/office/drawing/2015/10/21/chartex" xmlns:cx3="http://schemas.microsoft.com/office/drawing/2016/5/9/chartex" xmlns:cx4="http://schemas.microsoft.com/office/drawing/2016/5/10/chartex" xmlns:cx5="http://schemas.microsoft.com/office/drawing/2016/5/11/chartex" xmlns:cx6="http://schemas.microsoft.com/office/drawing/2016/5/12/chartex" xmlns:cx7="http://schemas.microsoft.com/office/drawing/2016/5/13/chartex" xmlns:cx8="http://schemas.microsoft.com/office/drawing/2016/5/14/chartex" xmlns:mc="http://schemas.openxmlformats.org/markup-compatibility/2006" xmlns:aink="http://schemas.microsoft.com/office/drawing/2016/ink" xmlns:am3d="http://schemas.microsoft.com/office/drawing/2017/model3d" xmlns:o="urn:schemas-microsoft-com:office:office" xmlns:r="http://schemas.openxmlformats.org/officeDocument/2006/relationships" xmlns:m="http://schemas.openxmlformats.org/officeDocument/2006/math" xmlns:v="urn:schemas-microsoft-com:vml" xmlns:wp14="http://schemas.microsoft.com/office/word/2010/wordprocessingDrawing" xmlns:wp="http://schemas.openxmlformats.org/drawingml/2006/wordprocessingDrawing" xmlns:w10="urn:schemas-microsoft-com:office:word" xmlns:w="http://schemas.openxmlformats.org/wordprocessingml/2006/main" xmlns:w14="http://schemas.microsoft.com/office/word/2010/wordml" xmlns:w15="http://schemas.microsoft.com/office/word/2012/wordml" xmlns:w16cex="http://schemas.microsoft.com/office/word/2018/wordml/cex" xmlns:w16cid="http://schemas.microsoft.com/office/word/2016/wordml/cid" xmlns:w16="http://schemas.microsoft.com/office/word/2018/wordml" xmlns:w16se="http://schemas.microsoft.com/office/word/2015/wordml/symex" xmlns:wpg="http://schemas.microsoft.com/office/word/2010/wordprocessingGroup" xmlns:wpi="http://schemas.microsoft.com/office/word/2010/wordprocessingInk" xmlns:wne="http://schemas.microsoft.com/office/word/2006/wordml" xmlns:wps="http://schemas.microsoft.com/office/word/2010/wordprocessingShape" mc:Ignorable="w14 w15 w16se w16cid w16 w16cex wp14">
+<w:hdr xmlns:wpc="http://schemas.microsoft.com/office/word/2010/wordprocessingCanvas" xmlns:cx="http://schemas.microsoft.com/office/drawing/2014/chartex" xmlns:cx1="http://schemas.microsoft.com/office/drawing/2015/9/8/chartex" xmlns:cx2="http://schemas.microsoft.com/office/drawing/2015/10/21/chartex" xmlns:cx3="http://schemas.microsoft.com/office/drawing/2016/5/9/chartex" xmlns:cx4="http://schemas.microsoft.com/office/drawing/2016/5/10/chartex" xmlns:cx5="http://schemas.microsoft.com/office/drawing/2016/5/11/chartex" xmlns:cx6="http://schemas.microsoft.com/office/drawing/2016/5/12/chartex" xmlns:cx7="http://schemas.microsoft.com/office/drawing/2016/5/13/chartex" xmlns:cx8="http://schemas.microsoft.com/office/drawing/2016/5/14/chartex" xmlns:mc="http://schemas.openxmlformats.org/markup-compatibility/2006" xmlns:aink="http://schemas.microsoft.com/office/drawing/2016/ink" xmlns:am3d="http://schemas.microsoft.com/office/drawing/2017/model3d" xmlns:o="urn:schemas-microsoft-com:office:office" xmlns:r="http://schemas.openxmlformats.org/officeDocument/2006/relationships" xmlns:m="http://schemas.openxmlformats.org/officeDocument/2006/math" xmlns:v="urn:schemas-microsoft-com:vml" xmlns:wp14="http://schemas.microsoft.com/office/word/2010/wordprocessingDrawing" xmlns:wp="http://schemas.openxmlformats.org/drawingml/2006/wordprocessingDrawing" xmlns:w10="urn:schemas-microsoft-com:office:word" xmlns:w="http://schemas.openxmlformats.org/wordprocessingml/2006/main" xmlns:w14="http://schemas.microsoft.com/office/word/2010/wordml" xmlns:w15="http://schemas.microsoft.com/office/word/2012/wordml" xmlns:w16cex="http://schemas.microsoft.com/office/word/2018/wordml/cex" xmlns:w16cid="http://schemas.microsoft.com/office/word/2016/wordml/cid" xmlns:w16="http://schemas.microsoft.com/office/word/2018/wordml" xmlns:w16sdtdh="http://schemas.microsoft.com/office/word/2020/wordml/sdtdatahash" xmlns:w16se="http://schemas.microsoft.com/office/word/2015/wordml/symex" xmlns:wpg="http://schemas.microsoft.com/office/word/2010/wordprocessingGroup" xmlns:wpi="http://schemas.microsoft.com/office/word/2010/wordprocessingInk" xmlns:wne="http://schemas.microsoft.com/office/word/2006/wordml" xmlns:wps="http://schemas.microsoft.com/office/word/2010/wordprocessingShape" mc:Ignorable="w14 w15 w16se w16cid w16 w16cex w16sdtdh wp14">
   <w:p>
     <w:pPr>
       <w:pStyle w:val="Kopfzeile"/>
@@ -2580,7 +2533,7 @@
 </file>
 
 <file path=word/header2.xml><?xml version="1.0" encoding="utf-8"?>
-<w:hdr xmlns:wpc="http://schemas.microsoft.com/office/word/2010/wordprocessingCanvas" xmlns:cx="http://schemas.microsoft.com/office/drawing/2014/chartex" xmlns:cx1="http://schemas.microsoft.com/office/drawing/2015/9/8/chartex" xmlns:cx2="http://schemas.microsoft.com/office/drawing/2015/10/21/chartex" xmlns:cx3="http://schemas.microsoft.com/office/drawing/2016/5/9/chartex" xmlns:cx4="http://schemas.microsoft.com/office/drawing/2016/5/10/chartex" xmlns:cx5="http://schemas.microsoft.com/office/drawing/2016/5/11/chartex" xmlns:cx6="http://schemas.microsoft.com/office/drawing/2016/5/12/chartex" xmlns:cx7="http://schemas.microsoft.com/office/drawing/2016/5/13/chartex" xmlns:cx8="http://schemas.microsoft.com/office/drawing/2016/5/14/chartex" xmlns:mc="http://schemas.openxmlformats.org/markup-compatibility/2006" xmlns:aink="http://schemas.microsoft.com/office/drawing/2016/ink" xmlns:am3d="http://schemas.microsoft.com/office/drawing/2017/model3d" xmlns:o="urn:schemas-microsoft-com:office:office" xmlns:r="http://schemas.openxmlformats.org/officeDocument/2006/relationships" xmlns:m="http://schemas.openxmlformats.org/officeDocument/2006/math" xmlns:v="urn:schemas-microsoft-com:vml" xmlns:wp14="http://schemas.microsoft.com/office/word/2010/wordprocessingDrawing" xmlns:wp="http://schemas.openxmlformats.org/drawingml/2006/wordprocessingDrawing" xmlns:w10="urn:schemas-microsoft-com:office:word" xmlns:w="http://schemas.openxmlformats.org/wordprocessingml/2006/main" xmlns:w14="http://schemas.microsoft.com/office/word/2010/wordml" xmlns:w15="http://schemas.microsoft.com/office/word/2012/wordml" xmlns:w16cex="http://schemas.microsoft.com/office/word/2018/wordml/cex" xmlns:w16cid="http://schemas.microsoft.com/office/word/2016/wordml/cid" xmlns:w16="http://schemas.microsoft.com/office/word/2018/wordml" xmlns:w16se="http://schemas.microsoft.com/office/word/2015/wordml/symex" xmlns:wpg="http://schemas.microsoft.com/office/word/2010/wordprocessingGroup" xmlns:wpi="http://schemas.microsoft.com/office/word/2010/wordprocessingInk" xmlns:wne="http://schemas.microsoft.com/office/word/2006/wordml" xmlns:wps="http://schemas.microsoft.com/office/word/2010/wordprocessingShape" mc:Ignorable="w14 w15 w16se w16cid w16 w16cex wp14">
+<w:hdr xmlns:wpc="http://schemas.microsoft.com/office/word/2010/wordprocessingCanvas" xmlns:cx="http://schemas.microsoft.com/office/drawing/2014/chartex" xmlns:cx1="http://schemas.microsoft.com/office/drawing/2015/9/8/chartex" xmlns:cx2="http://schemas.microsoft.com/office/drawing/2015/10/21/chartex" xmlns:cx3="http://schemas.microsoft.com/office/drawing/2016/5/9/chartex" xmlns:cx4="http://schemas.microsoft.com/office/drawing/2016/5/10/chartex" xmlns:cx5="http://schemas.microsoft.com/office/drawing/2016/5/11/chartex" xmlns:cx6="http://schemas.microsoft.com/office/drawing/2016/5/12/chartex" xmlns:cx7="http://schemas.microsoft.com/office/drawing/2016/5/13/chartex" xmlns:cx8="http://schemas.microsoft.com/office/drawing/2016/5/14/chartex" xmlns:mc="http://schemas.openxmlformats.org/markup-compatibility/2006" xmlns:aink="http://schemas.microsoft.com/office/drawing/2016/ink" xmlns:am3d="http://schemas.microsoft.com/office/drawing/2017/model3d" xmlns:o="urn:schemas-microsoft-com:office:office" xmlns:r="http://schemas.openxmlformats.org/officeDocument/2006/relationships" xmlns:m="http://schemas.openxmlformats.org/officeDocument/2006/math" xmlns:v="urn:schemas-microsoft-com:vml" xmlns:wp14="http://schemas.microsoft.com/office/word/2010/wordprocessingDrawing" xmlns:wp="http://schemas.openxmlformats.org/drawingml/2006/wordprocessingDrawing" xmlns:w10="urn:schemas-microsoft-com:office:word" xmlns:w="http://schemas.openxmlformats.org/wordprocessingml/2006/main" xmlns:w14="http://schemas.microsoft.com/office/word/2010/wordml" xmlns:w15="http://schemas.microsoft.com/office/word/2012/wordml" xmlns:w16cex="http://schemas.microsoft.com/office/word/2018/wordml/cex" xmlns:w16cid="http://schemas.microsoft.com/office/word/2016/wordml/cid" xmlns:w16="http://schemas.microsoft.com/office/word/2018/wordml" xmlns:w16sdtdh="http://schemas.microsoft.com/office/word/2020/wordml/sdtdatahash" xmlns:w16se="http://schemas.microsoft.com/office/word/2015/wordml/symex" xmlns:wpg="http://schemas.microsoft.com/office/word/2010/wordprocessingGroup" xmlns:wpi="http://schemas.microsoft.com/office/word/2010/wordprocessingInk" xmlns:wne="http://schemas.microsoft.com/office/word/2006/wordml" xmlns:wps="http://schemas.microsoft.com/office/word/2010/wordprocessingShape" mc:Ignorable="w14 w15 w16se w16cid w16 w16cex w16sdtdh wp14">
   <w:p>
     <w:pPr>
       <w:pStyle w:val="Kopfzeile"/>
@@ -2819,7 +2772,7 @@
 </file>
 
 <file path=word/header3.xml><?xml version="1.0" encoding="utf-8"?>
-<w:hdr xmlns:wpc="http://schemas.microsoft.com/office/word/2010/wordprocessingCanvas" xmlns:cx="http://schemas.microsoft.com/office/drawing/2014/chartex" xmlns:cx1="http://schemas.microsoft.com/office/drawing/2015/9/8/chartex" xmlns:cx2="http://schemas.microsoft.com/office/drawing/2015/10/21/chartex" xmlns:cx3="http://schemas.microsoft.com/office/drawing/2016/5/9/chartex" xmlns:cx4="http://schemas.microsoft.com/office/drawing/2016/5/10/chartex" xmlns:cx5="http://schemas.microsoft.com/office/drawing/2016/5/11/chartex" xmlns:cx6="http://schemas.microsoft.com/office/drawing/2016/5/12/chartex" xmlns:cx7="http://schemas.microsoft.com/office/drawing/2016/5/13/chartex" xmlns:cx8="http://schemas.microsoft.com/office/drawing/2016/5/14/chartex" xmlns:mc="http://schemas.openxmlformats.org/markup-compatibility/2006" xmlns:aink="http://schemas.microsoft.com/office/drawing/2016/ink" xmlns:am3d="http://schemas.microsoft.com/office/drawing/2017/model3d" xmlns:o="urn:schemas-microsoft-com:office:office" xmlns:r="http://schemas.openxmlformats.org/officeDocument/2006/relationships" xmlns:m="http://schemas.openxmlformats.org/officeDocument/2006/math" xmlns:v="urn:schemas-microsoft-com:vml" xmlns:wp14="http://schemas.microsoft.com/office/word/2010/wordprocessingDrawing" xmlns:wp="http://schemas.openxmlformats.org/drawingml/2006/wordprocessingDrawing" xmlns:w10="urn:schemas-microsoft-com:office:word" xmlns:w="http://schemas.openxmlformats.org/wordprocessingml/2006/main" xmlns:w14="http://schemas.microsoft.com/office/word/2010/wordml" xmlns:w15="http://schemas.microsoft.com/office/word/2012/wordml" xmlns:w16cex="http://schemas.microsoft.com/office/word/2018/wordml/cex" xmlns:w16cid="http://schemas.microsoft.com/office/word/2016/wordml/cid" xmlns:w16="http://schemas.microsoft.com/office/word/2018/wordml" xmlns:w16se="http://schemas.microsoft.com/office/word/2015/wordml/symex" xmlns:wpg="http://schemas.microsoft.com/office/word/2010/wordprocessingGroup" xmlns:wpi="http://schemas.microsoft.com/office/word/2010/wordprocessingInk" xmlns:wne="http://schemas.microsoft.com/office/word/2006/wordml" xmlns:wps="http://schemas.microsoft.com/office/word/2010/wordprocessingShape" mc:Ignorable="w14 w15 w16se w16cid w16 w16cex wp14">
+<w:hdr xmlns:wpc="http://schemas.microsoft.com/office/word/2010/wordprocessingCanvas" xmlns:cx="http://schemas.microsoft.com/office/drawing/2014/chartex" xmlns:cx1="http://schemas.microsoft.com/office/drawing/2015/9/8/chartex" xmlns:cx2="http://schemas.microsoft.com/office/drawing/2015/10/21/chartex" xmlns:cx3="http://schemas.microsoft.com/office/drawing/2016/5/9/chartex" xmlns:cx4="http://schemas.microsoft.com/office/drawing/2016/5/10/chartex" xmlns:cx5="http://schemas.microsoft.com/office/drawing/2016/5/11/chartex" xmlns:cx6="http://schemas.microsoft.com/office/drawing/2016/5/12/chartex" xmlns:cx7="http://schemas.microsoft.com/office/drawing/2016/5/13/chartex" xmlns:cx8="http://schemas.microsoft.com/office/drawing/2016/5/14/chartex" xmlns:mc="http://schemas.openxmlformats.org/markup-compatibility/2006" xmlns:aink="http://schemas.microsoft.com/office/drawing/2016/ink" xmlns:am3d="http://schemas.microsoft.com/office/drawing/2017/model3d" xmlns:o="urn:schemas-microsoft-com:office:office" xmlns:r="http://schemas.openxmlformats.org/officeDocument/2006/relationships" xmlns:m="http://schemas.openxmlformats.org/officeDocument/2006/math" xmlns:v="urn:schemas-microsoft-com:vml" xmlns:wp14="http://schemas.microsoft.com/office/word/2010/wordprocessingDrawing" xmlns:wp="http://schemas.openxmlformats.org/drawingml/2006/wordprocessingDrawing" xmlns:w10="urn:schemas-microsoft-com:office:word" xmlns:w="http://schemas.openxmlformats.org/wordprocessingml/2006/main" xmlns:w14="http://schemas.microsoft.com/office/word/2010/wordml" xmlns:w15="http://schemas.microsoft.com/office/word/2012/wordml" xmlns:w16cex="http://schemas.microsoft.com/office/word/2018/wordml/cex" xmlns:w16cid="http://schemas.microsoft.com/office/word/2016/wordml/cid" xmlns:w16="http://schemas.microsoft.com/office/word/2018/wordml" xmlns:w16sdtdh="http://schemas.microsoft.com/office/word/2020/wordml/sdtdatahash" xmlns:w16se="http://schemas.microsoft.com/office/word/2015/wordml/symex" xmlns:wpg="http://schemas.microsoft.com/office/word/2010/wordprocessingGroup" xmlns:wpi="http://schemas.microsoft.com/office/word/2010/wordprocessingInk" xmlns:wne="http://schemas.microsoft.com/office/word/2006/wordml" xmlns:wps="http://schemas.microsoft.com/office/word/2010/wordprocessingShape" mc:Ignorable="w14 w15 w16se w16cid w16 w16cex w16sdtdh wp14">
   <w:p>
     <w:pPr>
       <w:pStyle w:val="Kopfzeile"/>
@@ -2829,7 +2782,7 @@
 </file>
 
 <file path=word/numbering.xml><?xml version="1.0" encoding="utf-8"?>
-<w:numbering xmlns:wpc="http://schemas.microsoft.com/office/word/2010/wordprocessingCanvas" xmlns:cx="http://schemas.microsoft.com/office/drawing/2014/chartex" xmlns:cx1="http://schemas.microsoft.com/office/drawing/2015/9/8/chartex" xmlns:cx2="http://schemas.microsoft.com/office/drawing/2015/10/21/chartex" xmlns:cx3="http://schemas.microsoft.com/office/drawing/2016/5/9/chartex" xmlns:cx4="http://schemas.microsoft.com/office/drawing/2016/5/10/chartex" xmlns:cx5="http://schemas.microsoft.com/office/drawing/2016/5/11/chartex" xmlns:cx6="http://schemas.microsoft.com/office/drawing/2016/5/12/chartex" xmlns:cx7="http://schemas.microsoft.com/office/drawing/2016/5/13/chartex" xmlns:cx8="http://schemas.microsoft.com/office/drawing/2016/5/14/chartex" xmlns:mc="http://schemas.openxmlformats.org/markup-compatibility/2006" xmlns:aink="http://schemas.microsoft.com/office/drawing/2016/ink" xmlns:am3d="http://schemas.microsoft.com/office/drawing/2017/model3d" xmlns:o="urn:schemas-microsoft-com:office:office" xmlns:r="http://schemas.openxmlformats.org/officeDocument/2006/relationships" xmlns:m="http://schemas.openxmlformats.org/officeDocument/2006/math" xmlns:v="urn:schemas-microsoft-com:vml" xmlns:wp14="http://schemas.microsoft.com/office/word/2010/wordprocessingDrawing" xmlns:wp="http://schemas.openxmlformats.org/drawingml/2006/wordprocessingDrawing" xmlns:w10="urn:schemas-microsoft-com:office:word" xmlns:w="http://schemas.openxmlformats.org/wordprocessingml/2006/main" xmlns:w14="http://schemas.microsoft.com/office/word/2010/wordml" xmlns:w15="http://schemas.microsoft.com/office/word/2012/wordml" xmlns:w16cex="http://schemas.microsoft.com/office/word/2018/wordml/cex" xmlns:w16cid="http://schemas.microsoft.com/office/word/2016/wordml/cid" xmlns:w16="http://schemas.microsoft.com/office/word/2018/wordml" xmlns:w16se="http://schemas.microsoft.com/office/word/2015/wordml/symex" xmlns:wpg="http://schemas.microsoft.com/office/word/2010/wordprocessingGroup" xmlns:wpi="http://schemas.microsoft.com/office/word/2010/wordprocessingInk" xmlns:wne="http://schemas.microsoft.com/office/word/2006/wordml" xmlns:wps="http://schemas.microsoft.com/office/word/2010/wordprocessingShape" mc:Ignorable="w14 w15 w16se w16cid w16 w16cex wp14">
+<w:numbering xmlns:wpc="http://schemas.microsoft.com/office/word/2010/wordprocessingCanvas" xmlns:cx="http://schemas.microsoft.com/office/drawing/2014/chartex" xmlns:cx1="http://schemas.microsoft.com/office/drawing/2015/9/8/chartex" xmlns:cx2="http://schemas.microsoft.com/office/drawing/2015/10/21/chartex" xmlns:cx3="http://schemas.microsoft.com/office/drawing/2016/5/9/chartex" xmlns:cx4="http://schemas.microsoft.com/office/drawing/2016/5/10/chartex" xmlns:cx5="http://schemas.microsoft.com/office/drawing/2016/5/11/chartex" xmlns:cx6="http://schemas.microsoft.com/office/drawing/2016/5/12/chartex" xmlns:cx7="http://schemas.microsoft.com/office/drawing/2016/5/13/chartex" xmlns:cx8="http://schemas.microsoft.com/office/drawing/2016/5/14/chartex" xmlns:mc="http://schemas.openxmlformats.org/markup-compatibility/2006" xmlns:aink="http://schemas.microsoft.com/office/drawing/2016/ink" xmlns:am3d="http://schemas.microsoft.com/office/drawing/2017/model3d" xmlns:o="urn:schemas-microsoft-com:office:office" xmlns:r="http://schemas.openxmlformats.org/officeDocument/2006/relationships" xmlns:m="http://schemas.openxmlformats.org/officeDocument/2006/math" xmlns:v="urn:schemas-microsoft-com:vml" xmlns:wp14="http://schemas.microsoft.com/office/word/2010/wordprocessingDrawing" xmlns:wp="http://schemas.openxmlformats.org/drawingml/2006/wordprocessingDrawing" xmlns:w10="urn:schemas-microsoft-com:office:word" xmlns:w="http://schemas.openxmlformats.org/wordprocessingml/2006/main" xmlns:w14="http://schemas.microsoft.com/office/word/2010/wordml" xmlns:w15="http://schemas.microsoft.com/office/word/2012/wordml" xmlns:w16cex="http://schemas.microsoft.com/office/word/2018/wordml/cex" xmlns:w16cid="http://schemas.microsoft.com/office/word/2016/wordml/cid" xmlns:w16="http://schemas.microsoft.com/office/word/2018/wordml" xmlns:w16sdtdh="http://schemas.microsoft.com/office/word/2020/wordml/sdtdatahash" xmlns:w16se="http://schemas.microsoft.com/office/word/2015/wordml/symex" xmlns:wpg="http://schemas.microsoft.com/office/word/2010/wordprocessingGroup" xmlns:wpi="http://schemas.microsoft.com/office/word/2010/wordprocessingInk" xmlns:wne="http://schemas.microsoft.com/office/word/2006/wordml" xmlns:wps="http://schemas.microsoft.com/office/word/2010/wordprocessingShape" mc:Ignorable="w14 w15 w16se w16cid w16 w16cex w16sdtdh wp14">
   <w:abstractNum w:abstractNumId="0" w15:restartNumberingAfterBreak="0">
     <w:nsid w:val="00000029"/>
     <w:multiLevelType w:val="hybridMultilevel"/>
@@ -5769,7 +5722,7 @@
 </file>
 
 <file path=word/styles.xml><?xml version="1.0" encoding="utf-8"?>
-<w:styles xmlns:mc="http://schemas.openxmlformats.org/markup-compatibility/2006" xmlns:r="http://schemas.openxmlformats.org/officeDocument/2006/relationships" xmlns:w="http://schemas.openxmlformats.org/wordprocessingml/2006/main" xmlns:w14="http://schemas.microsoft.com/office/word/2010/wordml" xmlns:w15="http://schemas.microsoft.com/office/word/2012/wordml" xmlns:w16cex="http://schemas.microsoft.com/office/word/2018/wordml/cex" xmlns:w16cid="http://schemas.microsoft.com/office/word/2016/wordml/cid" xmlns:w16="http://schemas.microsoft.com/office/word/2018/wordml" xmlns:w16se="http://schemas.microsoft.com/office/word/2015/wordml/symex" mc:Ignorable="w14 w15 w16se w16cid w16 w16cex">
+<w:styles xmlns:mc="http://schemas.openxmlformats.org/markup-compatibility/2006" xmlns:r="http://schemas.openxmlformats.org/officeDocument/2006/relationships" xmlns:w="http://schemas.openxmlformats.org/wordprocessingml/2006/main" xmlns:w14="http://schemas.microsoft.com/office/word/2010/wordml" xmlns:w15="http://schemas.microsoft.com/office/word/2012/wordml" xmlns:w16cex="http://schemas.microsoft.com/office/word/2018/wordml/cex" xmlns:w16cid="http://schemas.microsoft.com/office/word/2016/wordml/cid" xmlns:w16="http://schemas.microsoft.com/office/word/2018/wordml" xmlns:w16sdtdh="http://schemas.microsoft.com/office/word/2020/wordml/sdtdatahash" xmlns:w16se="http://schemas.microsoft.com/office/word/2015/wordml/symex" mc:Ignorable="w14 w15 w16se w16cid w16 w16cex w16sdtdh">
   <w:docDefaults>
     <w:rPrDefault>
       <w:rPr>
@@ -5891,6 +5844,7 @@
     <w:lsdException w:name="HTML Sample" w:semiHidden="1" w:unhideWhenUsed="1"/>
     <w:lsdException w:name="HTML Typewriter" w:semiHidden="1" w:unhideWhenUsed="1"/>
     <w:lsdException w:name="HTML Variable" w:semiHidden="1" w:unhideWhenUsed="1"/>
+    <w:lsdException w:name="Normal Table" w:semiHidden="1" w:unhideWhenUsed="1"/>
     <w:lsdException w:name="annotation subject" w:semiHidden="1" w:unhideWhenUsed="1"/>
     <w:lsdException w:name="No List" w:semiHidden="1" w:unhideWhenUsed="1"/>
     <w:lsdException w:name="Outline List 1" w:semiHidden="1" w:unhideWhenUsed="1"/>
@@ -5937,8 +5891,10 @@
     <w:lsdException w:name="Table Subtle 2" w:semiHidden="1" w:unhideWhenUsed="1"/>
     <w:lsdException w:name="Table Web 1" w:semiHidden="1" w:unhideWhenUsed="1"/>
     <w:lsdException w:name="Table Web 2" w:semiHidden="1" w:unhideWhenUsed="1"/>
+    <w:lsdException w:name="Table Web 3" w:semiHidden="1" w:unhideWhenUsed="1"/>
     <w:lsdException w:name="Balloon Text" w:semiHidden="1" w:unhideWhenUsed="1"/>
     <w:lsdException w:name="Table Grid" w:uiPriority="59"/>
+    <w:lsdException w:name="Table Theme" w:semiHidden="1" w:unhideWhenUsed="1"/>
     <w:lsdException w:name="Placeholder Text" w:semiHidden="1"/>
     <w:lsdException w:name="No Spacing" w:uiPriority="1" w:qFormat="1"/>
     <w:lsdException w:name="Light Shading" w:uiPriority="60"/>

</xml_diff>